<commit_message>
Add Rock Climbing Club
</commit_message>
<xml_diff>
--- a/DrewResume.docx
+++ b/DrewResume.docx
@@ -578,7 +578,6 @@
           <w:numId w:val="0"/>
         </w:numPr>
         <w:spacing w:after="0"/>
-        <w:ind w:left="216"/>
         <w:rPr>
           <w:rFonts w:ascii="Cambria" w:hAnsi="Cambria" w:cstheme="minorHAnsi"/>
           <w:i/>
@@ -596,358 +595,6 @@
         <w:rPr>
           <w:rFonts w:ascii="Cambria" w:hAnsi="Cambria" w:cstheme="minorHAnsi"/>
           <w:color w:val="005A9E"/>
-          <w:szCs w:val="28"/>
-        </w:rPr>
-      </w:pPr>
-      <w:r>
-        <w:rPr>
-          <w:rFonts w:ascii="Cambria" w:hAnsi="Cambria" w:cstheme="minorHAnsi"/>
-          <w:color w:val="005A9E"/>
-          <w:szCs w:val="28"/>
-        </w:rPr>
-        <w:t>Skills</w:t>
-      </w:r>
-    </w:p>
-    <w:p>
-      <w:pPr>
-        <w:spacing w:after="60"/>
-        <w:jc w:val="both"/>
-        <w:rPr>
-          <w:rFonts w:ascii="Cambria" w:hAnsi="Cambria" w:cstheme="minorHAnsi"/>
-          <w:b/>
-          <w:color w:val="000000" w:themeColor="text1"/>
-          <w:sz w:val="24"/>
-          <w:szCs w:val="24"/>
-        </w:rPr>
-      </w:pPr>
-      <w:r>
-        <w:rPr>
-          <w:rFonts w:ascii="Cambria" w:hAnsi="Cambria" w:cstheme="minorHAnsi"/>
-          <w:b/>
-          <w:bCs/>
-          <w:color w:val="000000" w:themeColor="text1"/>
-          <w:sz w:val="24"/>
-          <w:szCs w:val="24"/>
-        </w:rPr>
-        <w:t>Software</w:t>
-      </w:r>
-      <w:r>
-        <w:rPr>
-          <w:rFonts w:ascii="Cambria" w:hAnsi="Cambria" w:cstheme="minorHAnsi"/>
-          <w:b/>
-          <w:bCs/>
-          <w:color w:val="000000" w:themeColor="text1"/>
-          <w:sz w:val="24"/>
-          <w:szCs w:val="24"/>
-        </w:rPr>
-        <w:t xml:space="preserve">: </w:t>
-      </w:r>
-      <w:r>
-        <w:rPr>
-          <w:rFonts w:ascii="Cambria" w:hAnsi="Cambria" w:cstheme="minorHAnsi"/>
-          <w:color w:val="000000" w:themeColor="text1"/>
-          <w:sz w:val="24"/>
-          <w:szCs w:val="24"/>
-        </w:rPr>
-        <w:t>Python, HTML, CSS</w:t>
-      </w:r>
-      <w:r>
-        <w:rPr>
-          <w:rFonts w:ascii="Cambria" w:hAnsi="Cambria" w:cstheme="minorHAnsi"/>
-          <w:color w:val="000000" w:themeColor="text1"/>
-          <w:sz w:val="24"/>
-          <w:szCs w:val="24"/>
-        </w:rPr>
-        <w:t xml:space="preserve">, </w:t>
-      </w:r>
-      <w:r>
-        <w:rPr>
-          <w:rFonts w:ascii="Cambria" w:hAnsi="Cambria" w:cstheme="minorHAnsi"/>
-          <w:color w:val="000000" w:themeColor="text1"/>
-          <w:sz w:val="24"/>
-          <w:szCs w:val="24"/>
-        </w:rPr>
-        <w:t xml:space="preserve">JavaScript, </w:t>
-      </w:r>
-      <w:r>
-        <w:rPr>
-          <w:rFonts w:ascii="Cambria" w:hAnsi="Cambria" w:cstheme="minorHAnsi"/>
-          <w:color w:val="000000" w:themeColor="text1"/>
-          <w:sz w:val="24"/>
-          <w:szCs w:val="24"/>
-        </w:rPr>
-        <w:t>GitHub, Git, Microsoft Excel</w:t>
-      </w:r>
-      <w:r>
-        <w:rPr>
-          <w:rFonts w:ascii="Cambria" w:hAnsi="Cambria" w:cstheme="minorHAnsi"/>
-          <w:color w:val="000000" w:themeColor="text1"/>
-          <w:sz w:val="24"/>
-          <w:szCs w:val="24"/>
-        </w:rPr>
-        <w:t>, VSCode</w:t>
-      </w:r>
-    </w:p>
-    <w:p>
-      <w:pPr>
-        <w:spacing w:after="60"/>
-        <w:jc w:val="both"/>
-        <w:rPr>
-          <w:rFonts w:ascii="Cambria" w:hAnsi="Cambria" w:cstheme="minorHAnsi"/>
-          <w:b/>
-          <w:color w:val="000000" w:themeColor="text1"/>
-          <w:sz w:val="24"/>
-          <w:szCs w:val="24"/>
-        </w:rPr>
-      </w:pPr>
-      <w:r>
-        <w:rPr>
-          <w:rFonts w:ascii="Cambria" w:hAnsi="Cambria" w:cstheme="minorHAnsi"/>
-          <w:b/>
-          <w:bCs/>
-          <w:color w:val="000000" w:themeColor="text1"/>
-          <w:sz w:val="24"/>
-          <w:szCs w:val="24"/>
-        </w:rPr>
-        <w:t>Abilities:</w:t>
-      </w:r>
-      <w:r>
-        <w:rPr>
-          <w:rFonts w:ascii="Cambria" w:hAnsi="Cambria" w:cstheme="minorHAnsi"/>
-          <w:b/>
-          <w:color w:val="000000" w:themeColor="text1"/>
-          <w:sz w:val="24"/>
-          <w:szCs w:val="24"/>
-        </w:rPr>
-        <w:t xml:space="preserve"> </w:t>
-      </w:r>
-      <w:r>
-        <w:rPr>
-          <w:rFonts w:ascii="Cambria" w:hAnsi="Cambria" w:cstheme="minorHAnsi"/>
-          <w:color w:val="000000" w:themeColor="text1"/>
-          <w:sz w:val="24"/>
-          <w:szCs w:val="24"/>
-        </w:rPr>
-        <w:t xml:space="preserve">Team Leadership, </w:t>
-      </w:r>
-      <w:r>
-        <w:rPr>
-          <w:rFonts w:ascii="Cambria" w:hAnsi="Cambria" w:cstheme="minorHAnsi"/>
-          <w:color w:val="000000" w:themeColor="text1"/>
-          <w:sz w:val="24"/>
-          <w:szCs w:val="24"/>
-        </w:rPr>
-        <w:t xml:space="preserve">Time Management, </w:t>
-      </w:r>
-      <w:r>
-        <w:rPr>
-          <w:rFonts w:ascii="Cambria" w:hAnsi="Cambria" w:cstheme="minorHAnsi"/>
-          <w:color w:val="000000" w:themeColor="text1"/>
-          <w:sz w:val="24"/>
-          <w:szCs w:val="24"/>
-        </w:rPr>
-        <w:t>Quick Learner</w:t>
-      </w:r>
-      <w:r>
-        <w:rPr>
-          <w:rFonts w:ascii="Cambria" w:hAnsi="Cambria" w:cstheme="minorHAnsi"/>
-          <w:color w:val="000000" w:themeColor="text1"/>
-          <w:sz w:val="24"/>
-          <w:szCs w:val="24"/>
-        </w:rPr>
-        <w:t xml:space="preserve">, </w:t>
-      </w:r>
-      <w:r>
-        <w:rPr>
-          <w:rFonts w:ascii="Cambria" w:hAnsi="Cambria"/>
-          <w:color w:val="auto"/>
-          <w:sz w:val="24"/>
-          <w:szCs w:val="24"/>
-        </w:rPr>
-        <w:t>Financial Market Analysis</w:t>
-      </w:r>
-    </w:p>
-    <w:p>
-      <w:pPr>
-        <w:spacing w:after="60"/>
-        <w:jc w:val="both"/>
-        <w:rPr>
-          <w:rFonts w:ascii="Cambria" w:hAnsi="Cambria" w:cstheme="minorHAnsi"/>
-          <w:color w:val="000000" w:themeColor="text1"/>
-          <w:sz w:val="24"/>
-          <w:szCs w:val="24"/>
-        </w:rPr>
-      </w:pPr>
-      <w:r>
-        <w:rPr>
-          <w:rFonts w:ascii="Cambria" w:hAnsi="Cambria" w:cstheme="minorHAnsi"/>
-          <w:b/>
-          <w:bCs/>
-          <w:color w:val="000000" w:themeColor="text1"/>
-          <w:sz w:val="24"/>
-          <w:szCs w:val="24"/>
-        </w:rPr>
-        <w:t>Languages:</w:t>
-      </w:r>
-      <w:r>
-        <w:rPr>
-          <w:rFonts w:ascii="Cambria" w:hAnsi="Cambria" w:cstheme="minorHAnsi"/>
-          <w:color w:val="000000" w:themeColor="text1"/>
-          <w:sz w:val="24"/>
-          <w:szCs w:val="24"/>
-        </w:rPr>
-        <w:t xml:space="preserve"> Native English, Limited Working Spanish</w:t>
-      </w:r>
-    </w:p>
-    <w:p>
-      <w:pPr>
-        <w:spacing w:after="60"/>
-        <w:jc w:val="both"/>
-        <w:rPr>
-          <w:rFonts w:ascii="Cambria" w:hAnsi="Cambria" w:cstheme="minorHAnsi"/>
-          <w:color w:val="000000" w:themeColor="text1"/>
-          <w:sz w:val="24"/>
-          <w:szCs w:val="24"/>
-        </w:rPr>
-      </w:pPr>
-    </w:p>
-    <w:p>
-      <w:pPr>
-        <w:pStyle w:val="Heading1"/>
-        <w:spacing w:before="100" w:after="60"/>
-        <w:rPr>
-          <w:rFonts w:ascii="Cambria" w:hAnsi="Cambria" w:cstheme="minorHAnsi"/>
-          <w:color w:val="005A9E"/>
-          <w:szCs w:val="28"/>
-        </w:rPr>
-      </w:pPr>
-      <w:r>
-        <w:rPr>
-          <w:rFonts w:ascii="Cambria" w:hAnsi="Cambria" w:cstheme="minorHAnsi"/>
-          <w:color w:val="005A9E"/>
-          <w:szCs w:val="28"/>
-        </w:rPr>
-        <w:t>Projects</w:t>
-      </w:r>
-    </w:p>
-    <w:p>
-      <w:pPr>
-        <w:spacing w:after="0" w:line="276" w:lineRule="auto"/>
-        <w:rPr>
-          <w:rFonts w:ascii="Cambria" w:hAnsi="Cambria" w:cstheme="minorHAnsi"/>
-          <w:color w:val="000000" w:themeColor="text1"/>
-          <w:sz w:val="24"/>
-          <w:szCs w:val="24"/>
-        </w:rPr>
-      </w:pPr>
-      <w:r>
-        <w:rPr>
-          <w:rFonts w:ascii="Cambria" w:hAnsi="Cambria" w:cstheme="minorHAnsi"/>
-          <w:b/>
-          <w:bCs/>
-          <w:color w:val="000000" w:themeColor="text1"/>
-          <w:sz w:val="24"/>
-          <w:szCs w:val="24"/>
-        </w:rPr>
-        <w:t>Personal Website</w:t>
-      </w:r>
-      <w:r>
-        <w:rPr>
-          <w:rFonts w:ascii="Cambria" w:hAnsi="Cambria" w:cstheme="minorHAnsi"/>
-          <w:b/>
-          <w:bCs/>
-          <w:color w:val="000000" w:themeColor="text1"/>
-          <w:sz w:val="24"/>
-          <w:szCs w:val="24"/>
-        </w:rPr>
-        <w:t xml:space="preserve"> (HTML, CSS, JavaScript)</w:t>
-      </w:r>
-      <w:r>
-        <w:rPr>
-          <w:rFonts w:ascii="Cambria" w:hAnsi="Cambria" w:cstheme="minorHAnsi"/>
-          <w:b/>
-          <w:bCs/>
-          <w:color w:val="000000" w:themeColor="text1"/>
-          <w:sz w:val="24"/>
-          <w:szCs w:val="24"/>
-        </w:rPr>
-        <w:t>:</w:t>
-      </w:r>
-      <w:r>
-        <w:rPr>
-          <w:rFonts w:ascii="Cambria" w:hAnsi="Cambria" w:cstheme="minorHAnsi"/>
-          <w:b/>
-          <w:bCs/>
-          <w:color w:val="000000" w:themeColor="text1"/>
-          <w:sz w:val="24"/>
-          <w:szCs w:val="24"/>
-        </w:rPr>
-        <w:t xml:space="preserve"> </w:t>
-      </w:r>
-      <w:r>
-        <w:rPr>
-          <w:rFonts w:ascii="Cambria" w:hAnsi="Cambria" w:cstheme="minorHAnsi"/>
-          <w:color w:val="000000" w:themeColor="text1"/>
-          <w:sz w:val="24"/>
-          <w:szCs w:val="24"/>
-        </w:rPr>
-        <w:t xml:space="preserve">Created </w:t>
-      </w:r>
-      <w:r>
-        <w:rPr>
-          <w:rFonts w:ascii="Cambria" w:hAnsi="Cambria" w:cstheme="minorHAnsi"/>
-          <w:color w:val="000000" w:themeColor="text1"/>
-          <w:sz w:val="24"/>
-          <w:szCs w:val="24"/>
-        </w:rPr>
-        <w:t>visually appealing</w:t>
-      </w:r>
-      <w:r>
-        <w:rPr>
-          <w:rFonts w:ascii="Cambria" w:hAnsi="Cambria" w:cstheme="minorHAnsi"/>
-          <w:color w:val="000000" w:themeColor="text1"/>
-          <w:sz w:val="24"/>
-          <w:szCs w:val="24"/>
-        </w:rPr>
-        <w:t xml:space="preserve">, responsive </w:t>
-      </w:r>
-      <w:r>
-        <w:rPr>
-          <w:rFonts w:ascii="Cambria" w:hAnsi="Cambria" w:cstheme="minorHAnsi"/>
-          <w:color w:val="000000" w:themeColor="text1"/>
-          <w:sz w:val="24"/>
-          <w:szCs w:val="24"/>
-        </w:rPr>
-        <w:t>personal website to showcase web design capabilities</w:t>
-      </w:r>
-      <w:r>
-        <w:rPr>
-          <w:rFonts w:ascii="Cambria" w:hAnsi="Cambria" w:cstheme="minorHAnsi"/>
-          <w:color w:val="000000" w:themeColor="text1"/>
-          <w:sz w:val="24"/>
-          <w:szCs w:val="24"/>
-        </w:rPr>
-        <w:t xml:space="preserve"> in vanilla frontend languages</w:t>
-      </w:r>
-    </w:p>
-    <w:p>
-      <w:pPr>
-        <w:spacing w:after="0" w:line="276" w:lineRule="auto"/>
-        <w:rPr>
-          <w:rFonts w:ascii="Cambria" w:hAnsi="Cambria" w:cstheme="minorHAnsi"/>
-          <w:color w:val="000000" w:themeColor="text1"/>
-          <w:sz w:val="24"/>
-          <w:szCs w:val="24"/>
-        </w:rPr>
-      </w:pPr>
-    </w:p>
-    <w:p>
-      <w:pPr>
-        <w:pStyle w:val="Heading1"/>
-        <w:spacing w:before="100" w:after="60"/>
-        <w:rPr>
-          <w:rFonts w:ascii="Cambria" w:hAnsi="Cambria" w:cstheme="minorHAnsi"/>
-          <w:color w:val="005A9E"/>
           <w:sz w:val="32"/>
           <w:szCs w:val="36"/>
         </w:rPr>
@@ -981,51 +628,7 @@
           <w:sz w:val="24"/>
           <w:szCs w:val="24"/>
         </w:rPr>
-        <w:t>Photographer</w:t>
-      </w:r>
-      <w:r>
-        <w:rPr>
-          <w:rFonts w:ascii="Cambria" w:hAnsi="Cambria"/>
-          <w:b/>
-          <w:bCs/>
-          <w:color w:val="000000" w:themeColor="text1"/>
-          <w:sz w:val="24"/>
-          <w:szCs w:val="24"/>
-        </w:rPr>
-        <w:t xml:space="preserve">  |  </w:t>
-      </w:r>
-      <w:r>
-        <w:rPr>
-          <w:rFonts w:ascii="Cambria" w:hAnsi="Cambria"/>
-          <w:b/>
-          <w:bCs/>
-          <w:color w:val="000000" w:themeColor="text1"/>
-          <w:sz w:val="24"/>
-          <w:szCs w:val="24"/>
-        </w:rPr>
-        <w:t>Drew Ramboer Photo</w:t>
-      </w:r>
-      <w:r>
-        <w:rPr>
-          <w:rFonts w:ascii="Cambria" w:hAnsi="Cambria"/>
-          <w:b/>
-          <w:bCs/>
-          <w:color w:val="000000" w:themeColor="text1"/>
-          <w:sz w:val="24"/>
-          <w:szCs w:val="24"/>
-        </w:rPr>
-        <w:t>graphy</w:t>
-      </w:r>
-      <w:r>
-        <w:rPr>
-          <w:rFonts w:ascii="Cambria" w:hAnsi="Cambria"/>
-          <w:b/>
-          <w:bCs/>
-          <w:color w:val="000000" w:themeColor="text1"/>
-          <w:sz w:val="24"/>
-          <w:szCs w:val="24"/>
-        </w:rPr>
-        <w:t xml:space="preserve">         </w:t>
+        <w:t>Founder and President  |  LHS Rock Climbing Club</w:t>
       </w:r>
       <w:r>
         <w:rPr>
@@ -1037,117 +640,7 @@
           <w:szCs w:val="24"/>
         </w:rPr>
         <w:tab/>
-        <w:t xml:space="preserve"> </w:t>
-      </w:r>
-      <w:r>
-        <w:rPr>
-          <w:rFonts w:ascii="Cambria" w:hAnsi="Cambria"/>
-          <w:b/>
-          <w:bCs/>
-          <w:color w:val="000000" w:themeColor="text1"/>
-          <w:sz w:val="24"/>
-          <w:szCs w:val="24"/>
-        </w:rPr>
-        <w:t xml:space="preserve">   </w:t>
-      </w:r>
-      <w:r>
-        <w:rPr>
-          <w:rFonts w:ascii="Cambria" w:hAnsi="Cambria"/>
-          <w:b/>
-          <w:bCs/>
-          <w:color w:val="000000" w:themeColor="text1"/>
-          <w:sz w:val="24"/>
-          <w:szCs w:val="24"/>
-        </w:rPr>
-        <w:t>Davisburg</w:t>
-      </w:r>
-      <w:r>
-        <w:rPr>
-          <w:rFonts w:ascii="Cambria" w:hAnsi="Cambria"/>
-          <w:b/>
-          <w:bCs/>
-          <w:color w:val="000000" w:themeColor="text1"/>
-          <w:sz w:val="24"/>
-          <w:szCs w:val="24"/>
-        </w:rPr>
-        <w:t xml:space="preserve">, </w:t>
-      </w:r>
-      <w:r>
-        <w:rPr>
-          <w:rFonts w:ascii="Cambria" w:hAnsi="Cambria"/>
-          <w:b/>
-          <w:bCs/>
-          <w:color w:val="000000" w:themeColor="text1"/>
-          <w:sz w:val="24"/>
-          <w:szCs w:val="24"/>
-        </w:rPr>
-        <w:t>MI</w:t>
-      </w:r>
-      <w:r>
-        <w:rPr>
-          <w:rFonts w:ascii="Cambria" w:hAnsi="Cambria"/>
-          <w:b/>
-          <w:bCs/>
-          <w:color w:val="000000" w:themeColor="text1"/>
-          <w:sz w:val="24"/>
-          <w:szCs w:val="24"/>
-        </w:rPr>
-        <w:t xml:space="preserve">  |  </w:t>
-      </w:r>
-      <w:r>
-        <w:rPr>
-          <w:rFonts w:ascii="Cambria" w:hAnsi="Cambria"/>
-          <w:b/>
-          <w:bCs/>
-          <w:color w:val="000000" w:themeColor="text1"/>
-          <w:sz w:val="24"/>
-          <w:szCs w:val="24"/>
-        </w:rPr>
-        <w:t>Apr</w:t>
-      </w:r>
-      <w:r>
-        <w:rPr>
-          <w:rFonts w:ascii="Cambria" w:hAnsi="Cambria"/>
-          <w:b/>
-          <w:bCs/>
-          <w:color w:val="000000" w:themeColor="text1"/>
-          <w:sz w:val="24"/>
-          <w:szCs w:val="24"/>
-        </w:rPr>
-        <w:t xml:space="preserve"> 202</w:t>
-      </w:r>
-      <w:r>
-        <w:rPr>
-          <w:rFonts w:ascii="Cambria" w:hAnsi="Cambria"/>
-          <w:b/>
-          <w:bCs/>
-          <w:color w:val="000000" w:themeColor="text1"/>
-          <w:sz w:val="24"/>
-          <w:szCs w:val="24"/>
-        </w:rPr>
-        <w:t>0</w:t>
-      </w:r>
-      <w:r>
-        <w:rPr>
-          <w:rFonts w:ascii="Cambria" w:hAnsi="Cambria"/>
-          <w:b/>
-          <w:bCs/>
-          <w:color w:val="000000" w:themeColor="text1"/>
-          <w:sz w:val="24"/>
-          <w:szCs w:val="24"/>
-        </w:rPr>
-        <w:t xml:space="preserve"> – </w:t>
-      </w:r>
-      <w:r>
-        <w:rPr>
-          <w:rFonts w:ascii="Cambria" w:hAnsi="Cambria"/>
-          <w:b/>
-          <w:bCs/>
-          <w:color w:val="000000" w:themeColor="text1"/>
-          <w:sz w:val="24"/>
-          <w:szCs w:val="24"/>
-        </w:rPr>
-        <w:t>Present</w:t>
+        <w:t xml:space="preserve">  White Lake, MI  |  Sep 2024 – Present</w:t>
       </w:r>
     </w:p>
     <w:p>
@@ -1168,7 +661,7 @@
           <w:sz w:val="24"/>
           <w:szCs w:val="24"/>
         </w:rPr>
-        <w:t>Founded and operated a premium photographic print business for my photography</w:t>
+        <w:t>Drafted educational materials and led group-wide discussions at weekly meetings</w:t>
       </w:r>
     </w:p>
     <w:p>
@@ -1189,7 +682,173 @@
           <w:sz w:val="24"/>
           <w:szCs w:val="24"/>
         </w:rPr>
-        <w:t>Designed and maintained business website to sell photographic prints and other related products</w:t>
+        <w:t xml:space="preserve">Met at climbing gym and developed climbing skills </w:t>
+      </w:r>
+      <w:r>
+        <w:rPr>
+          <w:rFonts w:ascii="Cambria" w:hAnsi="Cambria" w:cstheme="minorHAnsi"/>
+          <w:color w:val="000000" w:themeColor="text1"/>
+          <w:sz w:val="24"/>
+          <w:szCs w:val="24"/>
+        </w:rPr>
+        <w:t>in a group setting</w:t>
+      </w:r>
+    </w:p>
+    <w:p>
+      <w:pPr>
+        <w:spacing w:before="60" w:after="40"/>
+        <w:rPr>
+          <w:rFonts w:ascii="Cambria" w:hAnsi="Cambria"/>
+          <w:b/>
+          <w:bCs/>
+          <w:color w:val="000000" w:themeColor="text1"/>
+          <w:sz w:val="24"/>
+          <w:szCs w:val="24"/>
+        </w:rPr>
+      </w:pPr>
+      <w:r>
+        <w:rPr>
+          <w:rFonts w:ascii="Cambria" w:hAnsi="Cambria"/>
+          <w:b/>
+          <w:bCs/>
+          <w:color w:val="000000" w:themeColor="text1"/>
+          <w:sz w:val="24"/>
+          <w:szCs w:val="24"/>
+        </w:rPr>
+        <w:t>Photographer</w:t>
+      </w:r>
+      <w:r>
+        <w:rPr>
+          <w:rFonts w:ascii="Cambria" w:hAnsi="Cambria"/>
+          <w:b/>
+          <w:bCs/>
+          <w:color w:val="000000" w:themeColor="text1"/>
+          <w:sz w:val="24"/>
+          <w:szCs w:val="24"/>
+        </w:rPr>
+        <w:t xml:space="preserve">  |  </w:t>
+      </w:r>
+      <w:r>
+        <w:rPr>
+          <w:rFonts w:ascii="Cambria" w:hAnsi="Cambria"/>
+          <w:b/>
+          <w:bCs/>
+          <w:color w:val="000000" w:themeColor="text1"/>
+          <w:sz w:val="24"/>
+          <w:szCs w:val="24"/>
+        </w:rPr>
+        <w:t>Drew Ramboer Photography</w:t>
+      </w:r>
+      <w:r>
+        <w:rPr>
+          <w:rFonts w:ascii="Cambria" w:hAnsi="Cambria"/>
+          <w:b/>
+          <w:bCs/>
+          <w:color w:val="000000" w:themeColor="text1"/>
+          <w:sz w:val="24"/>
+          <w:szCs w:val="24"/>
+        </w:rPr>
+        <w:t xml:space="preserve">         </w:t>
+      </w:r>
+      <w:r>
+        <w:rPr>
+          <w:rFonts w:ascii="Cambria" w:hAnsi="Cambria"/>
+          <w:b/>
+          <w:bCs/>
+          <w:color w:val="000000" w:themeColor="text1"/>
+          <w:sz w:val="24"/>
+          <w:szCs w:val="24"/>
+        </w:rPr>
+        <w:tab/>
+        <w:t xml:space="preserve">    Davisburg</w:t>
+      </w:r>
+      <w:r>
+        <w:rPr>
+          <w:rFonts w:ascii="Cambria" w:hAnsi="Cambria"/>
+          <w:b/>
+          <w:bCs/>
+          <w:color w:val="000000" w:themeColor="text1"/>
+          <w:sz w:val="24"/>
+          <w:szCs w:val="24"/>
+        </w:rPr>
+        <w:t xml:space="preserve">, </w:t>
+      </w:r>
+      <w:r>
+        <w:rPr>
+          <w:rFonts w:ascii="Cambria" w:hAnsi="Cambria"/>
+          <w:b/>
+          <w:bCs/>
+          <w:color w:val="000000" w:themeColor="text1"/>
+          <w:sz w:val="24"/>
+          <w:szCs w:val="24"/>
+        </w:rPr>
+        <w:t>MI</w:t>
+      </w:r>
+      <w:r>
+        <w:rPr>
+          <w:rFonts w:ascii="Cambria" w:hAnsi="Cambria"/>
+          <w:b/>
+          <w:bCs/>
+          <w:color w:val="000000" w:themeColor="text1"/>
+          <w:sz w:val="24"/>
+          <w:szCs w:val="24"/>
+        </w:rPr>
+        <w:t xml:space="preserve">  |  </w:t>
+      </w:r>
+      <w:r>
+        <w:rPr>
+          <w:rFonts w:ascii="Cambria" w:hAnsi="Cambria"/>
+          <w:b/>
+          <w:bCs/>
+          <w:color w:val="000000" w:themeColor="text1"/>
+          <w:sz w:val="24"/>
+          <w:szCs w:val="24"/>
+        </w:rPr>
+        <w:t>Apr</w:t>
+      </w:r>
+      <w:r>
+        <w:rPr>
+          <w:rFonts w:ascii="Cambria" w:hAnsi="Cambria"/>
+          <w:b/>
+          <w:bCs/>
+          <w:color w:val="000000" w:themeColor="text1"/>
+          <w:sz w:val="24"/>
+          <w:szCs w:val="24"/>
+        </w:rPr>
+        <w:t xml:space="preserve"> 202</w:t>
+      </w:r>
+      <w:r>
+        <w:rPr>
+          <w:rFonts w:ascii="Cambria" w:hAnsi="Cambria"/>
+          <w:b/>
+          <w:bCs/>
+          <w:color w:val="000000" w:themeColor="text1"/>
+          <w:sz w:val="24"/>
+          <w:szCs w:val="24"/>
+        </w:rPr>
+        <w:t>0</w:t>
+      </w:r>
+      <w:r>
+        <w:rPr>
+          <w:rFonts w:ascii="Cambria" w:hAnsi="Cambria"/>
+          <w:b/>
+          <w:bCs/>
+          <w:color w:val="000000" w:themeColor="text1"/>
+          <w:sz w:val="24"/>
+          <w:szCs w:val="24"/>
+        </w:rPr>
+        <w:t xml:space="preserve"> – </w:t>
+      </w:r>
+      <w:r>
+        <w:rPr>
+          <w:rFonts w:ascii="Cambria" w:hAnsi="Cambria"/>
+          <w:b/>
+          <w:bCs/>
+          <w:color w:val="000000" w:themeColor="text1"/>
+          <w:sz w:val="24"/>
+          <w:szCs w:val="24"/>
+        </w:rPr>
+        <w:t>Present</w:t>
       </w:r>
     </w:p>
     <w:p>
@@ -1210,6 +869,57 @@
           <w:sz w:val="24"/>
           <w:szCs w:val="24"/>
         </w:rPr>
+        <w:t>Founded and operated a premium photographic print business for my photography</w:t>
+      </w:r>
+    </w:p>
+    <w:p>
+      <w:pPr>
+        <w:pStyle w:val="ListBullet"/>
+        <w:spacing w:after="0"/>
+        <w:rPr>
+          <w:rFonts w:ascii="Cambria" w:hAnsi="Cambria" w:cstheme="minorHAnsi"/>
+          <w:color w:val="000000" w:themeColor="text1"/>
+          <w:sz w:val="24"/>
+          <w:szCs w:val="24"/>
+        </w:rPr>
+      </w:pPr>
+      <w:r>
+        <w:rPr>
+          <w:rFonts w:ascii="Cambria" w:hAnsi="Cambria" w:cstheme="minorHAnsi"/>
+          <w:color w:val="000000" w:themeColor="text1"/>
+          <w:sz w:val="24"/>
+          <w:szCs w:val="24"/>
+        </w:rPr>
+        <w:t>Designed and maintained business website to sell photographic prints and other related products</w:t>
+      </w:r>
+      <w:r>
+        <w:rPr>
+          <w:rFonts w:ascii="Cambria" w:hAnsi="Cambria" w:cstheme="minorHAnsi"/>
+          <w:color w:val="000000" w:themeColor="text1"/>
+          <w:sz w:val="24"/>
+          <w:szCs w:val="24"/>
+        </w:rPr>
+        <w:t xml:space="preserve"> including calendars, metallic prints, and canvas prints</w:t>
+      </w:r>
+    </w:p>
+    <w:p>
+      <w:pPr>
+        <w:pStyle w:val="ListBullet"/>
+        <w:spacing w:after="0"/>
+        <w:rPr>
+          <w:rFonts w:ascii="Cambria" w:hAnsi="Cambria" w:cstheme="minorHAnsi"/>
+          <w:color w:val="000000" w:themeColor="text1"/>
+          <w:sz w:val="24"/>
+          <w:szCs w:val="24"/>
+        </w:rPr>
+      </w:pPr>
+      <w:r>
+        <w:rPr>
+          <w:rFonts w:ascii="Cambria" w:hAnsi="Cambria" w:cstheme="minorHAnsi"/>
+          <w:color w:val="000000" w:themeColor="text1"/>
+          <w:sz w:val="24"/>
+          <w:szCs w:val="24"/>
+        </w:rPr>
         <w:t>Learned and executed social media marketing tactics to boost sales and engagement</w:t>
       </w:r>
     </w:p>
@@ -1295,6 +1005,15 @@
           <w:szCs w:val="24"/>
         </w:rPr>
         <w:t xml:space="preserve"> during workouts and film</w:t>
+      </w:r>
+      <w:r>
+        <w:rPr>
+          <w:rFonts w:ascii="Cambria" w:hAnsi="Cambria" w:cstheme="minorHAnsi"/>
+          <w:color w:val="000000" w:themeColor="text1"/>
+          <w:sz w:val="24"/>
+          <w:szCs w:val="24"/>
+        </w:rPr>
+        <w:t xml:space="preserve"> sessions</w:t>
       </w:r>
     </w:p>
     <w:p>
@@ -1305,7 +1024,6 @@
           <w:numId w:val="0"/>
         </w:numPr>
         <w:spacing w:after="0"/>
-        <w:ind w:left="216"/>
         <w:rPr>
           <w:rFonts w:ascii="Cambria" w:hAnsi="Cambria" w:cstheme="minorHAnsi"/>
           <w:color w:val="000000" w:themeColor="text1"/>
@@ -1321,6 +1039,459 @@
         <w:rPr>
           <w:rFonts w:ascii="Cambria" w:hAnsi="Cambria" w:cstheme="minorHAnsi"/>
           <w:color w:val="005A9E"/>
+          <w:szCs w:val="28"/>
+        </w:rPr>
+      </w:pPr>
+      <w:r>
+        <w:rPr>
+          <w:rFonts w:ascii="Cambria" w:hAnsi="Cambria" w:cstheme="minorHAnsi"/>
+          <w:color w:val="005A9E"/>
+          <w:szCs w:val="28"/>
+        </w:rPr>
+        <w:t>Skills</w:t>
+      </w:r>
+    </w:p>
+    <w:p>
+      <w:pPr>
+        <w:spacing w:after="60"/>
+        <w:jc w:val="both"/>
+        <w:rPr>
+          <w:rFonts w:ascii="Cambria" w:hAnsi="Cambria" w:cstheme="minorHAnsi"/>
+          <w:b/>
+          <w:color w:val="000000" w:themeColor="text1"/>
+          <w:sz w:val="24"/>
+          <w:szCs w:val="24"/>
+        </w:rPr>
+      </w:pPr>
+      <w:r>
+        <w:rPr>
+          <w:rFonts w:ascii="Cambria" w:hAnsi="Cambria" w:cstheme="minorHAnsi"/>
+          <w:b/>
+          <w:bCs/>
+          <w:color w:val="000000" w:themeColor="text1"/>
+          <w:sz w:val="24"/>
+          <w:szCs w:val="24"/>
+        </w:rPr>
+        <w:t>Software</w:t>
+      </w:r>
+      <w:r>
+        <w:rPr>
+          <w:rFonts w:ascii="Cambria" w:hAnsi="Cambria" w:cstheme="minorHAnsi"/>
+          <w:b/>
+          <w:bCs/>
+          <w:color w:val="000000" w:themeColor="text1"/>
+          <w:sz w:val="24"/>
+          <w:szCs w:val="24"/>
+        </w:rPr>
+        <w:t xml:space="preserve">: </w:t>
+      </w:r>
+      <w:r>
+        <w:rPr>
+          <w:rFonts w:ascii="Cambria" w:hAnsi="Cambria" w:cstheme="minorHAnsi"/>
+          <w:color w:val="000000" w:themeColor="text1"/>
+          <w:sz w:val="24"/>
+          <w:szCs w:val="24"/>
+        </w:rPr>
+        <w:t>Python, HTML, CSS</w:t>
+      </w:r>
+      <w:r>
+        <w:rPr>
+          <w:rFonts w:ascii="Cambria" w:hAnsi="Cambria" w:cstheme="minorHAnsi"/>
+          <w:color w:val="000000" w:themeColor="text1"/>
+          <w:sz w:val="24"/>
+          <w:szCs w:val="24"/>
+        </w:rPr>
+        <w:t xml:space="preserve">, </w:t>
+      </w:r>
+      <w:r>
+        <w:rPr>
+          <w:rFonts w:ascii="Cambria" w:hAnsi="Cambria" w:cstheme="minorHAnsi"/>
+          <w:color w:val="000000" w:themeColor="text1"/>
+          <w:sz w:val="24"/>
+          <w:szCs w:val="24"/>
+        </w:rPr>
+        <w:t xml:space="preserve">JavaScript, </w:t>
+      </w:r>
+      <w:r>
+        <w:rPr>
+          <w:rFonts w:ascii="Cambria" w:hAnsi="Cambria" w:cstheme="minorHAnsi"/>
+          <w:color w:val="000000" w:themeColor="text1"/>
+          <w:sz w:val="24"/>
+          <w:szCs w:val="24"/>
+        </w:rPr>
+        <w:t>GitHub, Git, Microsoft Excel</w:t>
+      </w:r>
+      <w:r>
+        <w:rPr>
+          <w:rFonts w:ascii="Cambria" w:hAnsi="Cambria" w:cstheme="minorHAnsi"/>
+          <w:color w:val="000000" w:themeColor="text1"/>
+          <w:sz w:val="24"/>
+          <w:szCs w:val="24"/>
+        </w:rPr>
+        <w:t xml:space="preserve">, </w:t>
+      </w:r>
+      <w:proofErr w:type="spellStart"/>
+      <w:r>
+        <w:rPr>
+          <w:rFonts w:ascii="Cambria" w:hAnsi="Cambria" w:cstheme="minorHAnsi"/>
+          <w:color w:val="000000" w:themeColor="text1"/>
+          <w:sz w:val="24"/>
+          <w:szCs w:val="24"/>
+        </w:rPr>
+        <w:t>VSCode</w:t>
+      </w:r>
+      <w:proofErr w:type="spellEnd"/>
+    </w:p>
+    <w:p>
+      <w:pPr>
+        <w:spacing w:after="60"/>
+        <w:jc w:val="both"/>
+        <w:rPr>
+          <w:rFonts w:ascii="Cambria" w:hAnsi="Cambria" w:cstheme="minorHAnsi"/>
+          <w:b/>
+          <w:color w:val="000000" w:themeColor="text1"/>
+          <w:sz w:val="24"/>
+          <w:szCs w:val="24"/>
+        </w:rPr>
+      </w:pPr>
+      <w:r>
+        <w:rPr>
+          <w:rFonts w:ascii="Cambria" w:hAnsi="Cambria" w:cstheme="minorHAnsi"/>
+          <w:b/>
+          <w:bCs/>
+          <w:color w:val="000000" w:themeColor="text1"/>
+          <w:sz w:val="24"/>
+          <w:szCs w:val="24"/>
+        </w:rPr>
+        <w:t>Abilities:</w:t>
+      </w:r>
+      <w:r>
+        <w:rPr>
+          <w:rFonts w:ascii="Cambria" w:hAnsi="Cambria" w:cstheme="minorHAnsi"/>
+          <w:b/>
+          <w:color w:val="000000" w:themeColor="text1"/>
+          <w:sz w:val="24"/>
+          <w:szCs w:val="24"/>
+        </w:rPr>
+        <w:t xml:space="preserve"> </w:t>
+      </w:r>
+      <w:r>
+        <w:rPr>
+          <w:rFonts w:ascii="Cambria" w:hAnsi="Cambria" w:cstheme="minorHAnsi"/>
+          <w:color w:val="000000" w:themeColor="text1"/>
+          <w:sz w:val="24"/>
+          <w:szCs w:val="24"/>
+        </w:rPr>
+        <w:t xml:space="preserve">Team Leadership, </w:t>
+      </w:r>
+      <w:r>
+        <w:rPr>
+          <w:rFonts w:ascii="Cambria" w:hAnsi="Cambria" w:cstheme="minorHAnsi"/>
+          <w:color w:val="000000" w:themeColor="text1"/>
+          <w:sz w:val="24"/>
+          <w:szCs w:val="24"/>
+        </w:rPr>
+        <w:t xml:space="preserve">Time Management, </w:t>
+      </w:r>
+      <w:r>
+        <w:rPr>
+          <w:rFonts w:ascii="Cambria" w:hAnsi="Cambria" w:cstheme="minorHAnsi"/>
+          <w:color w:val="000000" w:themeColor="text1"/>
+          <w:sz w:val="24"/>
+          <w:szCs w:val="24"/>
+        </w:rPr>
+        <w:t>Quick Learner</w:t>
+      </w:r>
+      <w:r>
+        <w:rPr>
+          <w:rFonts w:ascii="Cambria" w:hAnsi="Cambria" w:cstheme="minorHAnsi"/>
+          <w:color w:val="000000" w:themeColor="text1"/>
+          <w:sz w:val="24"/>
+          <w:szCs w:val="24"/>
+        </w:rPr>
+        <w:t xml:space="preserve">, </w:t>
+      </w:r>
+      <w:r>
+        <w:rPr>
+          <w:rFonts w:ascii="Cambria" w:hAnsi="Cambria"/>
+          <w:color w:val="auto"/>
+          <w:sz w:val="24"/>
+          <w:szCs w:val="24"/>
+        </w:rPr>
+        <w:t>Financial Market Analysis</w:t>
+      </w:r>
+    </w:p>
+    <w:p>
+      <w:pPr>
+        <w:spacing w:after="60"/>
+        <w:jc w:val="both"/>
+        <w:rPr>
+          <w:rFonts w:ascii="Cambria" w:hAnsi="Cambria" w:cstheme="minorHAnsi"/>
+          <w:color w:val="000000" w:themeColor="text1"/>
+          <w:sz w:val="24"/>
+          <w:szCs w:val="24"/>
+        </w:rPr>
+      </w:pPr>
+      <w:r>
+        <w:rPr>
+          <w:rFonts w:ascii="Cambria" w:hAnsi="Cambria" w:cstheme="minorHAnsi"/>
+          <w:b/>
+          <w:bCs/>
+          <w:color w:val="000000" w:themeColor="text1"/>
+          <w:sz w:val="24"/>
+          <w:szCs w:val="24"/>
+        </w:rPr>
+        <w:t>Languages:</w:t>
+      </w:r>
+      <w:r>
+        <w:rPr>
+          <w:rFonts w:ascii="Cambria" w:hAnsi="Cambria" w:cstheme="minorHAnsi"/>
+          <w:color w:val="000000" w:themeColor="text1"/>
+          <w:sz w:val="24"/>
+          <w:szCs w:val="24"/>
+        </w:rPr>
+        <w:t xml:space="preserve"> Native English, Limited Working Spanish</w:t>
+      </w:r>
+    </w:p>
+    <w:p>
+      <w:pPr>
+        <w:spacing w:after="60"/>
+        <w:jc w:val="both"/>
+        <w:rPr>
+          <w:rFonts w:ascii="Cambria" w:hAnsi="Cambria" w:cstheme="minorHAnsi"/>
+          <w:color w:val="000000" w:themeColor="text1"/>
+          <w:sz w:val="24"/>
+          <w:szCs w:val="24"/>
+        </w:rPr>
+      </w:pPr>
+    </w:p>
+    <w:p>
+      <w:pPr>
+        <w:pStyle w:val="Heading1"/>
+        <w:spacing w:before="100" w:after="60"/>
+        <w:rPr>
+          <w:rFonts w:ascii="Cambria" w:hAnsi="Cambria" w:cstheme="minorHAnsi"/>
+          <w:color w:val="005A9E"/>
+          <w:szCs w:val="28"/>
+        </w:rPr>
+      </w:pPr>
+      <w:r>
+        <w:rPr>
+          <w:rFonts w:ascii="Cambria" w:hAnsi="Cambria" w:cstheme="minorHAnsi"/>
+          <w:color w:val="005A9E"/>
+          <w:szCs w:val="28"/>
+        </w:rPr>
+        <w:t>Projects</w:t>
+      </w:r>
+    </w:p>
+    <w:p>
+      <w:pPr>
+        <w:spacing w:after="0" w:line="276" w:lineRule="auto"/>
+        <w:rPr>
+          <w:rFonts w:ascii="Cambria" w:hAnsi="Cambria" w:cstheme="minorHAnsi"/>
+          <w:color w:val="000000" w:themeColor="text1"/>
+          <w:sz w:val="24"/>
+          <w:szCs w:val="24"/>
+        </w:rPr>
+      </w:pPr>
+      <w:r>
+        <w:rPr>
+          <w:rFonts w:ascii="Cambria" w:hAnsi="Cambria" w:cstheme="minorHAnsi"/>
+          <w:b/>
+          <w:bCs/>
+          <w:color w:val="000000" w:themeColor="text1"/>
+          <w:sz w:val="24"/>
+          <w:szCs w:val="24"/>
+        </w:rPr>
+        <w:t>Personal Website</w:t>
+      </w:r>
+      <w:r>
+        <w:rPr>
+          <w:rFonts w:ascii="Cambria" w:hAnsi="Cambria" w:cstheme="minorHAnsi"/>
+          <w:b/>
+          <w:bCs/>
+          <w:color w:val="000000" w:themeColor="text1"/>
+          <w:sz w:val="24"/>
+          <w:szCs w:val="24"/>
+        </w:rPr>
+        <w:t xml:space="preserve"> (HTML, CSS, JavaScript)</w:t>
+      </w:r>
+      <w:r>
+        <w:rPr>
+          <w:rFonts w:ascii="Cambria" w:hAnsi="Cambria" w:cstheme="minorHAnsi"/>
+          <w:b/>
+          <w:bCs/>
+          <w:color w:val="000000" w:themeColor="text1"/>
+          <w:sz w:val="24"/>
+          <w:szCs w:val="24"/>
+        </w:rPr>
+        <w:t>:</w:t>
+      </w:r>
+      <w:r>
+        <w:rPr>
+          <w:rFonts w:ascii="Cambria" w:hAnsi="Cambria" w:cstheme="minorHAnsi"/>
+          <w:b/>
+          <w:bCs/>
+          <w:color w:val="000000" w:themeColor="text1"/>
+          <w:sz w:val="24"/>
+          <w:szCs w:val="24"/>
+        </w:rPr>
+        <w:t xml:space="preserve"> </w:t>
+      </w:r>
+      <w:r>
+        <w:rPr>
+          <w:rFonts w:ascii="Cambria" w:hAnsi="Cambria" w:cstheme="minorHAnsi"/>
+          <w:color w:val="000000" w:themeColor="text1"/>
+          <w:sz w:val="24"/>
+          <w:szCs w:val="24"/>
+        </w:rPr>
+        <w:t xml:space="preserve">Created </w:t>
+      </w:r>
+      <w:r>
+        <w:rPr>
+          <w:rFonts w:ascii="Cambria" w:hAnsi="Cambria" w:cstheme="minorHAnsi"/>
+          <w:color w:val="000000" w:themeColor="text1"/>
+          <w:sz w:val="24"/>
+          <w:szCs w:val="24"/>
+        </w:rPr>
+        <w:t>a v</w:t>
+      </w:r>
+      <w:r>
+        <w:rPr>
+          <w:rFonts w:ascii="Cambria" w:hAnsi="Cambria" w:cstheme="minorHAnsi"/>
+          <w:color w:val="000000" w:themeColor="text1"/>
+          <w:sz w:val="24"/>
+          <w:szCs w:val="24"/>
+        </w:rPr>
+        <w:t>isually appealing</w:t>
+      </w:r>
+      <w:r>
+        <w:rPr>
+          <w:rFonts w:ascii="Cambria" w:hAnsi="Cambria" w:cstheme="minorHAnsi"/>
+          <w:color w:val="000000" w:themeColor="text1"/>
+          <w:sz w:val="24"/>
+          <w:szCs w:val="24"/>
+        </w:rPr>
+        <w:t xml:space="preserve">, responsive </w:t>
+      </w:r>
+      <w:r>
+        <w:rPr>
+          <w:rFonts w:ascii="Cambria" w:hAnsi="Cambria" w:cstheme="minorHAnsi"/>
+          <w:color w:val="000000" w:themeColor="text1"/>
+          <w:sz w:val="24"/>
+          <w:szCs w:val="24"/>
+        </w:rPr>
+        <w:t xml:space="preserve">personal </w:t>
+      </w:r>
+      <w:r>
+        <w:rPr>
+          <w:rFonts w:ascii="Cambria" w:hAnsi="Cambria" w:cstheme="minorHAnsi"/>
+          <w:color w:val="000000" w:themeColor="text1"/>
+          <w:sz w:val="24"/>
+          <w:szCs w:val="24"/>
+        </w:rPr>
+        <w:t xml:space="preserve">portfolio </w:t>
+      </w:r>
+      <w:r>
+        <w:rPr>
+          <w:rFonts w:ascii="Cambria" w:hAnsi="Cambria" w:cstheme="minorHAnsi"/>
+          <w:color w:val="000000" w:themeColor="text1"/>
+          <w:sz w:val="24"/>
+          <w:szCs w:val="24"/>
+        </w:rPr>
+        <w:t>website to showcase web design capabilities</w:t>
+      </w:r>
+      <w:r>
+        <w:rPr>
+          <w:rFonts w:ascii="Cambria" w:hAnsi="Cambria" w:cstheme="minorHAnsi"/>
+          <w:color w:val="000000" w:themeColor="text1"/>
+          <w:sz w:val="24"/>
+          <w:szCs w:val="24"/>
+        </w:rPr>
+        <w:t xml:space="preserve"> in vanilla frontend languages</w:t>
+      </w:r>
+    </w:p>
+    <w:p>
+      <w:pPr>
+        <w:spacing w:after="0" w:line="276" w:lineRule="auto"/>
+        <w:rPr>
+          <w:rFonts w:ascii="Cambria" w:hAnsi="Cambria" w:cstheme="minorHAnsi"/>
+          <w:color w:val="000000" w:themeColor="text1"/>
+          <w:sz w:val="24"/>
+          <w:szCs w:val="24"/>
+        </w:rPr>
+      </w:pPr>
+      <w:r>
+        <w:rPr>
+          <w:rFonts w:ascii="Cambria" w:hAnsi="Cambria" w:cstheme="minorHAnsi"/>
+          <w:b/>
+          <w:bCs/>
+          <w:color w:val="000000" w:themeColor="text1"/>
+          <w:sz w:val="24"/>
+          <w:szCs w:val="24"/>
+        </w:rPr>
+        <w:t>Task Manager (Python):</w:t>
+      </w:r>
+      <w:r>
+        <w:rPr>
+          <w:rFonts w:ascii="Cambria" w:hAnsi="Cambria" w:cstheme="minorHAnsi"/>
+          <w:color w:val="000000" w:themeColor="text1"/>
+          <w:sz w:val="24"/>
+          <w:szCs w:val="24"/>
+        </w:rPr>
+        <w:t xml:space="preserve"> Developed a colorized CLI task management application for adding and viewing tasks, and marking tasks as completed. Used</w:t>
+      </w:r>
+      <w:r>
+        <w:rPr>
+          <w:rFonts w:ascii="Cambria" w:hAnsi="Cambria" w:cstheme="minorHAnsi"/>
+          <w:color w:val="000000" w:themeColor="text1"/>
+          <w:sz w:val="24"/>
+          <w:szCs w:val="24"/>
+        </w:rPr>
+        <w:t xml:space="preserve"> </w:t>
+      </w:r>
+      <w:r>
+        <w:rPr>
+          <w:rFonts w:ascii="Cambria" w:hAnsi="Cambria" w:cstheme="minorHAnsi"/>
+          <w:color w:val="000000" w:themeColor="text1"/>
+          <w:sz w:val="24"/>
+          <w:szCs w:val="24"/>
+        </w:rPr>
+        <w:t>modular</w:t>
+      </w:r>
+      <w:r>
+        <w:rPr>
+          <w:rFonts w:ascii="Cambria" w:hAnsi="Cambria" w:cstheme="minorHAnsi"/>
+          <w:color w:val="000000" w:themeColor="text1"/>
+          <w:sz w:val="24"/>
+          <w:szCs w:val="24"/>
+        </w:rPr>
+        <w:t xml:space="preserve"> architecture according to OOP principles to ensure extensibility and maintainability</w:t>
+      </w:r>
+    </w:p>
+    <w:p>
+      <w:pPr>
+        <w:pStyle w:val="ListBullet"/>
+        <w:numPr>
+          <w:ilvl w:val="0"/>
+          <w:numId w:val="0"/>
+        </w:numPr>
+        <w:spacing w:after="0"/>
+        <w:rPr>
+          <w:rFonts w:ascii="Cambria" w:hAnsi="Cambria" w:cstheme="minorHAnsi"/>
+          <w:color w:val="000000" w:themeColor="text1"/>
+          <w:sz w:val="24"/>
+          <w:szCs w:val="24"/>
+        </w:rPr>
+      </w:pPr>
+    </w:p>
+    <w:p>
+      <w:pPr>
+        <w:pStyle w:val="Heading1"/>
+        <w:spacing w:before="100" w:after="60"/>
+        <w:rPr>
+          <w:rFonts w:ascii="Cambria" w:hAnsi="Cambria" w:cstheme="minorHAnsi"/>
+          <w:color w:val="005A9E"/>
           <w:sz w:val="32"/>
           <w:szCs w:val="36"/>
         </w:rPr>
@@ -1421,7 +1592,25 @@
           <w:sz w:val="24"/>
           <w:szCs w:val="24"/>
         </w:rPr>
-        <w:t xml:space="preserve"> Played hockey on various teams year-round for 15 years</w:t>
+        <w:t xml:space="preserve"> Played </w:t>
+      </w:r>
+      <w:r>
+        <w:rPr>
+          <w:rFonts w:ascii="Cambria" w:hAnsi="Cambria" w:cstheme="minorHAnsi"/>
+          <w:color w:val="000000" w:themeColor="text1"/>
+          <w:sz w:val="24"/>
+          <w:szCs w:val="24"/>
+        </w:rPr>
+        <w:t xml:space="preserve">travel </w:t>
+      </w:r>
+      <w:r>
+        <w:rPr>
+          <w:rFonts w:ascii="Cambria" w:hAnsi="Cambria" w:cstheme="minorHAnsi"/>
+          <w:color w:val="000000" w:themeColor="text1"/>
+          <w:sz w:val="24"/>
+          <w:szCs w:val="24"/>
+        </w:rPr>
+        <w:t>hockey on various teams year-round for 15 years</w:t>
       </w:r>
     </w:p>
     <w:p>
@@ -1575,10 +1764,11 @@
   <w:abstractNum w:abstractNumId="0" w15:restartNumberingAfterBreak="0">
     <w:nsid w:val="FFFFFF89"/>
     <w:multiLevelType w:val="singleLevel"/>
-    <w:tmpl w:val="4E30207C"/>
+    <w:tmpl w:val="EB026072"/>
     <w:lvl w:ilvl="0">
       <w:start w:val="1"/>
       <w:numFmt w:val="bullet"/>
+      <w:pStyle w:val="ListBullet"/>
       <w:lvlText w:val=""/>
       <w:lvlJc w:val="left"/>
       <w:pPr>

</xml_diff>